<commit_message>
username remove in docx
</commit_message>
<xml_diff>
--- a/document_templates/Amravati/admission_letter.docx
+++ b/document_templates/Amravati/admission_letter.docx
@@ -68,16 +68,7 @@
           <w:sz w:val="32"/>
           <w:szCs w:val="32"/>
         </w:rPr>
-        <w:t xml:space="preserve">: </w:t>
-      </w:r>
-      <w:r>
-        <w:rPr>
-          <w:rFonts w:eastAsia="Ubuntu" w:cs="Ubuntu" w:ascii="Ubuntu" w:hAnsi="Ubuntu"/>
-          <w:b/>
-          <w:sz w:val="24"/>
-          <w:szCs w:val="24"/>
-        </w:rPr>
-        <w:t>{DATED}</w:t>
+        <w:t>: {DATED}</w:t>
       </w:r>
     </w:p>
     <w:p>
@@ -165,16 +156,7 @@
           <w:sz w:val="32"/>
           <w:szCs w:val="32"/>
         </w:rPr>
-        <w:t xml:space="preserve">प्रिय </w:t>
-      </w:r>
-      <w:r>
-        <w:rPr>
-          <w:rFonts w:eastAsia="Ubuntu" w:cs="Ubuntu" w:ascii="Ubuntu" w:hAnsi="Ubuntu"/>
-          <w:b/>
-          <w:sz w:val="32"/>
-          <w:szCs w:val="32"/>
-        </w:rPr>
-        <w:t>{USERNAME}</w:t>
+        <w:t>प्रिय</w:t>
       </w:r>
       <w:r>
         <w:rPr>
@@ -1367,7 +1349,7 @@
       </w:r>
       <w:sdt>
         <w:sdtPr>
-          <w:id w:val="2146638036"/>
+          <w:id w:val="158722545"/>
         </w:sdtPr>
         <w:sdtContent>
           <w:r>
@@ -5691,7 +5673,7 @@
       </w:r>
       <w:sdt>
         <w:sdtPr>
-          <w:id w:val="1515247041"/>
+          <w:id w:val="899669002"/>
         </w:sdtPr>
         <w:sdtContent>
           <w:r>
@@ -8064,7 +8046,7 @@
       </w:r>
       <w:sdt>
         <w:sdtPr>
-          <w:id w:val="629020776"/>
+          <w:id w:val="1065450963"/>
         </w:sdtPr>
         <w:sdtContent>
           <w:r>
@@ -8082,7 +8064,7 @@
       </w:sdt>
       <w:sdt>
         <w:sdtPr>
-          <w:id w:val="1813967964"/>
+          <w:id w:val="1778636791"/>
         </w:sdtPr>
         <w:sdtContent>
           <w:r>
@@ -12261,7 +12243,7 @@
         <w:docPartGallery w:val="Page Numbers (Bottom of Page)"/>
         <w:docPartUnique w:val="true"/>
       </w:docPartObj>
-      <w:id w:val="746285387"/>
+      <w:id w:val="519241943"/>
     </w:sdtPr>
     <w:sdtContent>
       <w:p>
@@ -12310,7 +12292,7 @@
   <w:p>
     <w:pPr>
       <w:pStyle w:val="Normal"/>
-      <w:spacing w:lineRule="auto" w:line="9"/>
+      <w:spacing w:lineRule="auto" w:line="2"/>
       <w:rPr>
         <w:rFonts w:ascii="Helvetica Neue" w:hAnsi="Helvetica Neue" w:eastAsia="Helvetica Neue" w:cs="Helvetica Neue"/>
         <w:color w:val="000000"/>
@@ -12336,7 +12318,7 @@
               <wp:positionV relativeFrom="page">
                 <wp:posOffset>0</wp:posOffset>
               </wp:positionV>
-              <wp:extent cx="2540" cy="2540"/>
+              <wp:extent cx="4445" cy="4445"/>
               <wp:effectExtent l="0" t="0" r="0" b="0"/>
               <wp:wrapNone/>
               <wp:docPr id="1" name="Group 18"/>
@@ -12347,7 +12329,7 @@
                     <wpg:grpSpPr>
                       <a:xfrm>
                         <a:off x="0" y="0"/>
-                        <a:ext cx="1800" cy="1800"/>
+                        <a:ext cx="3960" cy="3960"/>
                       </a:xfrm>
                     </wpg:grpSpPr>
                     <wpg:grpSp>
@@ -12355,7 +12337,7 @@
                       <wpg:grpSpPr>
                         <a:xfrm>
                           <a:off x="0" y="0"/>
-                          <a:ext cx="1800" cy="1800"/>
+                          <a:ext cx="3960" cy="3960"/>
                         </a:xfrm>
                       </wpg:grpSpPr>
                       <wps:wsp>
@@ -12363,7 +12345,7 @@
                         <wps:spPr>
                           <a:xfrm>
                             <a:off x="0" y="0"/>
-                            <a:ext cx="1800" cy="1800"/>
+                            <a:ext cx="3960" cy="3960"/>
                           </a:xfrm>
                           <a:prstGeom prst="rect">
                             <a:avLst/>
@@ -12386,7 +12368,7 @@
                         <wpg:grpSpPr>
                           <a:xfrm>
                             <a:off x="0" y="0"/>
-                            <a:ext cx="1800" cy="1800"/>
+                            <a:ext cx="3960" cy="3960"/>
                           </a:xfrm>
                         </wpg:grpSpPr>
                         <wps:wsp>
@@ -12394,7 +12376,7 @@
                           <wps:spPr>
                             <a:xfrm>
                               <a:off x="0" y="0"/>
-                              <a:ext cx="1800" cy="1800"/>
+                              <a:ext cx="3960" cy="3960"/>
                             </a:xfrm>
                             <a:prstGeom prst="rect">
                               <a:avLst/>
@@ -12417,7 +12399,7 @@
                           <wps:spPr>
                             <a:xfrm>
                               <a:off x="0" y="0"/>
-                              <a:ext cx="1800" cy="1800"/>
+                              <a:ext cx="3960" cy="3960"/>
                             </a:xfrm>
                             <a:custGeom>
                               <a:avLst/>
@@ -12456,7 +12438,7 @@
                           <wps:spPr>
                             <a:xfrm>
                               <a:off x="0" y="0"/>
-                              <a:ext cx="1800" cy="1800"/>
+                              <a:ext cx="3960" cy="3960"/>
                             </a:xfrm>
                             <a:custGeom>
                               <a:avLst/>
@@ -12500,15 +12482,15 @@
         </mc:Choice>
         <mc:Fallback>
           <w:pict>
-            <v:group id="shape_0" alt="Group 18" style="position:absolute;margin-left:0pt;margin-top:0pt;width:0.15pt;height:0.15pt" coordorigin="0,0" coordsize="3,3">
-              <v:group id="shape_0" style="position:absolute;left:0;top:0;width:3;height:3">
-                <v:rect id="shape_0" stroked="f" style="position:absolute;left:0;top:0;width:2;height:2;mso-position-horizontal-relative:page;mso-position-vertical-relative:page">
+            <v:group id="shape_0" alt="Group 18" style="position:absolute;margin-left:0pt;margin-top:0pt;width:0.3pt;height:0.3pt" coordorigin="0,0" coordsize="6,6">
+              <v:group id="shape_0" style="position:absolute;left:0;top:0;width:6;height:6">
+                <v:rect id="shape_0" stroked="f" style="position:absolute;left:0;top:0;width:5;height:5;mso-position-horizontal-relative:page;mso-position-vertical-relative:page">
                   <w10:wrap type="none"/>
                   <v:fill o:detectmouseclick="t" on="false"/>
                   <v:stroke color="#3465a4" joinstyle="round" endcap="flat"/>
                 </v:rect>
-                <v:group id="shape_0" style="position:absolute;left:0;top:0;width:3;height:3">
-                  <v:rect id="shape_0" stroked="f" style="position:absolute;left:0;top:0;width:2;height:2;mso-position-horizontal-relative:page;mso-position-vertical-relative:page">
+                <v:group id="shape_0" style="position:absolute;left:0;top:0;width:6;height:6">
+                  <v:rect id="shape_0" stroked="f" style="position:absolute;left:0;top:0;width:5;height:5;mso-position-horizontal-relative:page;mso-position-vertical-relative:page">
                     <w10:wrap type="none"/>
                     <v:fill o:detectmouseclick="t" on="false"/>
                     <v:stroke color="#3465a4" joinstyle="round" endcap="flat"/>
@@ -12530,7 +12512,7 @@
               <wp:positionV relativeFrom="paragraph">
                 <wp:posOffset>882015</wp:posOffset>
               </wp:positionV>
-              <wp:extent cx="1965325" cy="511810"/>
+              <wp:extent cx="1967230" cy="513715"/>
               <wp:effectExtent l="0" t="0" r="17145" b="22860"/>
               <wp:wrapSquare wrapText="bothSides"/>
               <wp:docPr id="2" name="Text Box 2"/>
@@ -12541,7 +12523,7 @@
                     <wps:spPr>
                       <a:xfrm>
                         <a:off x="0" y="0"/>
-                        <a:ext cx="1964520" cy="511200"/>
+                        <a:ext cx="1966680" cy="513000"/>
                       </a:xfrm>
                       <a:prstGeom prst="rect">
                         <a:avLst/>
@@ -12638,7 +12620,7 @@
         </mc:Choice>
         <mc:Fallback>
           <w:pict>
-            <v:rect id="shape_0" ID="Text Box 2" fillcolor="white" stroked="t" style="position:absolute;margin-left:332.8pt;margin-top:69.45pt;width:154.65pt;height:40.2pt" wp14:anchorId="60745EDC">
+            <v:rect id="shape_0" ID="Text Box 2" fillcolor="white" stroked="t" style="position:absolute;margin-left:332.8pt;margin-top:69.45pt;width:154.8pt;height:40.35pt" wp14:anchorId="60745EDC">
               <w10:wrap type="square"/>
               <v:fill o:detectmouseclick="t" type="solid" color2="black"/>
               <v:stroke color="black" weight="9360" joinstyle="miter" endcap="flat"/>

</xml_diff>